<commit_message>
pdf info - details
</commit_message>
<xml_diff>
--- a/readme1.docx
+++ b/readme1.docx
@@ -4,6 +4,364 @@
   <w:body>
     <w:p>
       <w:r>
+        <w:t>$route['employee'] ="Frontend/</w:t>
+      </w:r>
+      <w:proofErr w:type="spellStart"/>
+      <w:r>
+        <w:t>EmployeeController</w:t>
+      </w:r>
+      <w:proofErr w:type="spellEnd"/>
+      <w:r>
+        <w:t>/index";</w:t>
+      </w:r>
+      <w:r>
+        <w:t xml:space="preserve"> </w:t>
+      </w:r>
+    </w:p>
+    <w:p>
+      <w:proofErr w:type="gramStart"/>
+      <w:r>
+        <w:t>{ main</w:t>
+      </w:r>
+      <w:proofErr w:type="gramEnd"/>
+      <w:r>
+        <w:t xml:space="preserve"> page : </w:t>
+      </w:r>
+      <w:hyperlink r:id="rId4" w:history="1">
+        <w:r>
+          <w:rPr>
+            <w:rStyle w:val="Hyperlink"/>
+          </w:rPr>
+          <w:t>http://localhost:8000/employee</w:t>
+        </w:r>
+      </w:hyperlink>
+      <w:r>
+        <w:t xml:space="preserve"> }</w:t>
+      </w:r>
+    </w:p>
+    <w:p>
+      <w:r>
+        <w:rPr>
+          <w:noProof/>
+        </w:rPr>
+        <w:drawing>
+          <wp:inline distT="0" distB="0" distL="0" distR="0" wp14:anchorId="16F61C76" wp14:editId="0A66394B">
+            <wp:extent cx="3429000" cy="2369820"/>
+            <wp:effectExtent l="190500" t="171450" r="190500" b="201930"/>
+            <wp:docPr id="714321397" name="Picture 1"/>
+            <wp:cNvGraphicFramePr>
+              <a:graphicFrameLocks xmlns:a="http://schemas.openxmlformats.org/drawingml/2006/main" noChangeAspect="1"/>
+            </wp:cNvGraphicFramePr>
+            <a:graphic xmlns:a="http://schemas.openxmlformats.org/drawingml/2006/main">
+              <a:graphicData uri="http://schemas.openxmlformats.org/drawingml/2006/picture">
+                <pic:pic xmlns:pic="http://schemas.openxmlformats.org/drawingml/2006/picture">
+                  <pic:nvPicPr>
+                    <pic:cNvPr id="714321397" name=""/>
+                    <pic:cNvPicPr/>
+                  </pic:nvPicPr>
+                  <pic:blipFill rotWithShape="1">
+                    <a:blip r:embed="rId5"/>
+                    <a:srcRect l="19676" t="18673" r="20497" b="7820"/>
+                    <a:stretch/>
+                  </pic:blipFill>
+                  <pic:spPr bwMode="auto">
+                    <a:xfrm>
+                      <a:off x="0" y="0"/>
+                      <a:ext cx="3429000" cy="2369820"/>
+                    </a:xfrm>
+                    <a:prstGeom prst="rect">
+                      <a:avLst/>
+                    </a:prstGeom>
+                    <a:solidFill>
+                      <a:srgbClr val="FFFFFF">
+                        <a:shade val="85000"/>
+                      </a:srgbClr>
+                    </a:solidFill>
+                    <a:ln w="190500" cap="rnd">
+                      <a:solidFill>
+                        <a:srgbClr val="FFFFFF"/>
+                      </a:solidFill>
+                    </a:ln>
+                    <a:effectLst>
+                      <a:outerShdw blurRad="50000" algn="tl" rotWithShape="0">
+                        <a:srgbClr val="000000">
+                          <a:alpha val="41000"/>
+                        </a:srgbClr>
+                      </a:outerShdw>
+                    </a:effectLst>
+                    <a:scene3d>
+                      <a:camera prst="orthographicFront"/>
+                      <a:lightRig rig="twoPt" dir="t">
+                        <a:rot lat="0" lon="0" rev="7800000"/>
+                      </a:lightRig>
+                    </a:scene3d>
+                    <a:sp3d contourW="6350">
+                      <a:bevelT w="50800" h="16510"/>
+                      <a:contourClr>
+                        <a:srgbClr val="C0C0C0"/>
+                      </a:contourClr>
+                    </a:sp3d>
+                    <a:extLst>
+                      <a:ext uri="{53640926-AAD7-44D8-BBD7-CCE9431645EC}">
+                        <a14:shadowObscured xmlns:a14="http://schemas.microsoft.com/office/drawing/2010/main"/>
+                      </a:ext>
+                    </a:extLst>
+                  </pic:spPr>
+                </pic:pic>
+              </a:graphicData>
+            </a:graphic>
+          </wp:inline>
+        </w:drawing>
+      </w:r>
+    </w:p>
+    <w:p>
+      <w:r>
+        <w:rPr>
+          <w:noProof/>
+        </w:rPr>
+        <w:drawing>
+          <wp:inline distT="0" distB="0" distL="0" distR="0" wp14:anchorId="390E9B91" wp14:editId="538D166E">
+            <wp:extent cx="3591560" cy="1859280"/>
+            <wp:effectExtent l="152400" t="114300" r="142240" b="160020"/>
+            <wp:docPr id="1076553092" name="Picture 1"/>
+            <wp:cNvGraphicFramePr>
+              <a:graphicFrameLocks xmlns:a="http://schemas.openxmlformats.org/drawingml/2006/main" noChangeAspect="1"/>
+            </wp:cNvGraphicFramePr>
+            <a:graphic xmlns:a="http://schemas.openxmlformats.org/drawingml/2006/main">
+              <a:graphicData uri="http://schemas.openxmlformats.org/drawingml/2006/picture">
+                <pic:pic xmlns:pic="http://schemas.openxmlformats.org/drawingml/2006/picture">
+                  <pic:nvPicPr>
+                    <pic:cNvPr id="1076553092" name=""/>
+                    <pic:cNvPicPr/>
+                  </pic:nvPicPr>
+                  <pic:blipFill rotWithShape="1">
+                    <a:blip r:embed="rId6"/>
+                    <a:srcRect l="19144" t="16545" r="18192" b="25783"/>
+                    <a:stretch/>
+                  </pic:blipFill>
+                  <pic:spPr bwMode="auto">
+                    <a:xfrm>
+                      <a:off x="0" y="0"/>
+                      <a:ext cx="3591560" cy="1859280"/>
+                    </a:xfrm>
+                    <a:prstGeom prst="rect">
+                      <a:avLst/>
+                    </a:prstGeom>
+                    <a:solidFill>
+                      <a:srgbClr val="FFFFFF">
+                        <a:shade val="85000"/>
+                      </a:srgbClr>
+                    </a:solidFill>
+                    <a:ln w="88900" cap="sq">
+                      <a:solidFill>
+                        <a:srgbClr val="FFFFFF"/>
+                      </a:solidFill>
+                      <a:miter lim="800000"/>
+                    </a:ln>
+                    <a:effectLst>
+                      <a:outerShdw blurRad="55000" dist="18000" dir="5400000" algn="tl" rotWithShape="0">
+                        <a:srgbClr val="000000">
+                          <a:alpha val="40000"/>
+                        </a:srgbClr>
+                      </a:outerShdw>
+                    </a:effectLst>
+                    <a:scene3d>
+                      <a:camera prst="orthographicFront"/>
+                      <a:lightRig rig="twoPt" dir="t">
+                        <a:rot lat="0" lon="0" rev="7200000"/>
+                      </a:lightRig>
+                    </a:scene3d>
+                    <a:sp3d>
+                      <a:bevelT w="25400" h="19050"/>
+                      <a:contourClr>
+                        <a:srgbClr val="FFFFFF"/>
+                      </a:contourClr>
+                    </a:sp3d>
+                    <a:extLst>
+                      <a:ext uri="{53640926-AAD7-44D8-BBD7-CCE9431645EC}">
+                        <a14:shadowObscured xmlns:a14="http://schemas.microsoft.com/office/drawing/2010/main"/>
+                      </a:ext>
+                    </a:extLst>
+                  </pic:spPr>
+                </pic:pic>
+              </a:graphicData>
+            </a:graphic>
+          </wp:inline>
+        </w:drawing>
+      </w:r>
+    </w:p>
+    <w:p>
+      <w:r>
+        <w:rPr>
+          <w:noProof/>
+        </w:rPr>
+        <w:drawing>
+          <wp:inline distT="0" distB="0" distL="0" distR="0" wp14:anchorId="46EF7FD5" wp14:editId="35CD1380">
+            <wp:extent cx="3489960" cy="1661160"/>
+            <wp:effectExtent l="190500" t="171450" r="186690" b="186690"/>
+            <wp:docPr id="952120689" name="Picture 1"/>
+            <wp:cNvGraphicFramePr>
+              <a:graphicFrameLocks xmlns:a="http://schemas.openxmlformats.org/drawingml/2006/main" noChangeAspect="1"/>
+            </wp:cNvGraphicFramePr>
+            <a:graphic xmlns:a="http://schemas.openxmlformats.org/drawingml/2006/main">
+              <a:graphicData uri="http://schemas.openxmlformats.org/drawingml/2006/picture">
+                <pic:pic xmlns:pic="http://schemas.openxmlformats.org/drawingml/2006/picture">
+                  <pic:nvPicPr>
+                    <pic:cNvPr id="952120689" name=""/>
+                    <pic:cNvPicPr/>
+                  </pic:nvPicPr>
+                  <pic:blipFill rotWithShape="1">
+                    <a:blip r:embed="rId7"/>
+                    <a:srcRect l="19676" t="25291" r="19433" b="23183"/>
+                    <a:stretch/>
+                  </pic:blipFill>
+                  <pic:spPr bwMode="auto">
+                    <a:xfrm>
+                      <a:off x="0" y="0"/>
+                      <a:ext cx="3489960" cy="1661160"/>
+                    </a:xfrm>
+                    <a:prstGeom prst="rect">
+                      <a:avLst/>
+                    </a:prstGeom>
+                    <a:solidFill>
+                      <a:srgbClr val="FFFFFF">
+                        <a:shade val="85000"/>
+                      </a:srgbClr>
+                    </a:solidFill>
+                    <a:ln w="190500" cap="rnd">
+                      <a:solidFill>
+                        <a:srgbClr val="FFFFFF"/>
+                      </a:solidFill>
+                    </a:ln>
+                    <a:effectLst>
+                      <a:outerShdw blurRad="50000" algn="tl" rotWithShape="0">
+                        <a:srgbClr val="000000">
+                          <a:alpha val="41000"/>
+                        </a:srgbClr>
+                      </a:outerShdw>
+                    </a:effectLst>
+                    <a:scene3d>
+                      <a:camera prst="orthographicFront"/>
+                      <a:lightRig rig="twoPt" dir="t">
+                        <a:rot lat="0" lon="0" rev="7800000"/>
+                      </a:lightRig>
+                    </a:scene3d>
+                    <a:sp3d contourW="6350">
+                      <a:bevelT w="50800" h="16510"/>
+                      <a:contourClr>
+                        <a:srgbClr val="C0C0C0"/>
+                      </a:contourClr>
+                    </a:sp3d>
+                    <a:extLst>
+                      <a:ext uri="{53640926-AAD7-44D8-BBD7-CCE9431645EC}">
+                        <a14:shadowObscured xmlns:a14="http://schemas.microsoft.com/office/drawing/2010/main"/>
+                      </a:ext>
+                    </a:extLst>
+                  </pic:spPr>
+                </pic:pic>
+              </a:graphicData>
+            </a:graphic>
+          </wp:inline>
+        </w:drawing>
+      </w:r>
+    </w:p>
+    <w:p>
+      <w:r>
+        <w:rPr>
+          <w:noProof/>
+        </w:rPr>
+        <w:drawing>
+          <wp:inline distT="0" distB="0" distL="0" distR="0" wp14:anchorId="2AF50EF1" wp14:editId="6C3CAD27">
+            <wp:extent cx="3355340" cy="1736504"/>
+            <wp:effectExtent l="190500" t="171450" r="187960" b="187960"/>
+            <wp:docPr id="2061557995" name="Picture 1"/>
+            <wp:cNvGraphicFramePr>
+              <a:graphicFrameLocks xmlns:a="http://schemas.openxmlformats.org/drawingml/2006/main" noChangeAspect="1"/>
+            </wp:cNvGraphicFramePr>
+            <a:graphic xmlns:a="http://schemas.openxmlformats.org/drawingml/2006/main">
+              <a:graphicData uri="http://schemas.openxmlformats.org/drawingml/2006/picture">
+                <pic:pic xmlns:pic="http://schemas.openxmlformats.org/drawingml/2006/picture">
+                  <pic:nvPicPr>
+                    <pic:cNvPr id="2061557995" name=""/>
+                    <pic:cNvPicPr/>
+                  </pic:nvPicPr>
+                  <pic:blipFill rotWithShape="1">
+                    <a:blip r:embed="rId8"/>
+                    <a:srcRect l="19012" t="18673" r="18435" b="23774"/>
+                    <a:stretch/>
+                  </pic:blipFill>
+                  <pic:spPr bwMode="auto">
+                    <a:xfrm>
+                      <a:off x="0" y="0"/>
+                      <a:ext cx="3363007" cy="1740472"/>
+                    </a:xfrm>
+                    <a:prstGeom prst="rect">
+                      <a:avLst/>
+                    </a:prstGeom>
+                    <a:solidFill>
+                      <a:srgbClr val="FFFFFF">
+                        <a:shade val="85000"/>
+                      </a:srgbClr>
+                    </a:solidFill>
+                    <a:ln w="190500" cap="rnd" cmpd="sng" algn="ctr">
+                      <a:solidFill>
+                        <a:srgbClr val="FFFFFF"/>
+                      </a:solidFill>
+                      <a:prstDash val="solid"/>
+                      <a:round/>
+                      <a:headEnd type="none" w="med" len="med"/>
+                      <a:tailEnd type="none" w="med" len="med"/>
+                      <a:extLst>
+                        <a:ext uri="{C807C97D-BFC1-408E-A445-0C87EB9F89A2}">
+                          <ask:lineSketchStyleProps xmlns:ask="http://schemas.microsoft.com/office/drawing/2018/sketchyshapes" sd="0">
+                            <a:custGeom>
+                              <a:avLst/>
+                              <a:gdLst/>
+                              <a:ahLst/>
+                              <a:cxnLst/>
+                              <a:rect l="0" t="0" r="0" b="0"/>
+                              <a:pathLst/>
+                            </a:custGeom>
+                            <ask:type/>
+                          </ask:lineSketchStyleProps>
+                        </a:ext>
+                      </a:extLst>
+                    </a:ln>
+                    <a:effectLst>
+                      <a:outerShdw blurRad="50000" algn="tl" rotWithShape="0">
+                        <a:srgbClr val="000000">
+                          <a:alpha val="41000"/>
+                        </a:srgbClr>
+                      </a:outerShdw>
+                    </a:effectLst>
+                    <a:scene3d>
+                      <a:camera prst="orthographicFront"/>
+                      <a:lightRig rig="twoPt" dir="t">
+                        <a:rot lat="0" lon="0" rev="7800000"/>
+                      </a:lightRig>
+                    </a:scene3d>
+                    <a:sp3d contourW="6350">
+                      <a:bevelT w="50800" h="16510"/>
+                      <a:contourClr>
+                        <a:srgbClr val="C0C0C0"/>
+                      </a:contourClr>
+                    </a:sp3d>
+                    <a:extLst>
+                      <a:ext uri="{53640926-AAD7-44D8-BBD7-CCE9431645EC}">
+                        <a14:shadowObscured xmlns:a14="http://schemas.microsoft.com/office/drawing/2010/main"/>
+                      </a:ext>
+                    </a:extLst>
+                  </pic:spPr>
+                </pic:pic>
+              </a:graphicData>
+            </a:graphic>
+          </wp:inline>
+        </w:drawing>
+      </w:r>
+    </w:p>
+    <w:p>
+      <w:r>
+        <w:lastRenderedPageBreak/>
         <w:t xml:space="preserve">// </w:t>
       </w:r>
       <w:r>
@@ -17,7 +375,7 @@
       <w:r>
         <w:t xml:space="preserve"> { </w:t>
       </w:r>
-      <w:hyperlink r:id="rId4" w:history="1">
+      <w:hyperlink r:id="rId9" w:history="1">
         <w:r>
           <w:rPr>
             <w:rStyle w:val="Hyperlink"/>
@@ -44,7 +402,7 @@
       <w:r>
         <w:t xml:space="preserve"> { </w:t>
       </w:r>
-      <w:hyperlink r:id="rId5" w:history="1">
+      <w:hyperlink r:id="rId10" w:history="1">
         <w:r>
           <w:rPr>
             <w:rStyle w:val="Hyperlink"/>
@@ -79,7 +437,7 @@
       <w:r>
         <w:t xml:space="preserve"> { </w:t>
       </w:r>
-      <w:hyperlink r:id="rId6" w:history="1">
+      <w:hyperlink r:id="rId11" w:history="1">
         <w:r>
           <w:rPr>
             <w:rStyle w:val="Hyperlink"/>
@@ -122,18 +480,12 @@
       <w:r>
         <w:t xml:space="preserve"> </w:t>
       </w:r>
-      <w:hyperlink r:id="rId7" w:history="1">
+      <w:hyperlink r:id="rId12" w:history="1">
         <w:r>
           <w:rPr>
             <w:rStyle w:val="Hyperlink"/>
           </w:rPr>
-          <w:t>http://localhost:8000/blog/</w:t>
-        </w:r>
-        <w:r>
-          <w:rPr>
-            <w:rStyle w:val="Hyperlink"/>
-          </w:rPr>
-          <w:t>5478</w:t>
+          <w:t>http://localhost:8000/blog/5478</w:t>
         </w:r>
       </w:hyperlink>
       <w:r>
@@ -163,7 +515,7 @@
       <w:r>
         <w:t xml:space="preserve"> { </w:t>
       </w:r>
-      <w:hyperlink r:id="rId8" w:history="1">
+      <w:hyperlink r:id="rId13" w:history="1">
         <w:r>
           <w:rPr>
             <w:rStyle w:val="Hyperlink"/>
@@ -208,7 +560,7 @@
       <w:r>
         <w:t xml:space="preserve"> page : </w:t>
       </w:r>
-      <w:hyperlink r:id="rId9" w:history="1">
+      <w:hyperlink r:id="rId14" w:history="1">
         <w:r>
           <w:rPr>
             <w:rStyle w:val="Hyperlink"/>
@@ -363,7 +715,7 @@
     <w:p/>
     <w:sectPr>
       <w:pgSz w:w="11906" w:h="16838"/>
-      <w:pgMar w:top="1440" w:right="1440" w:bottom="1440" w:left="1440" w:header="708" w:footer="708" w:gutter="0"/>
+      <w:pgMar w:top="426" w:right="1440" w:bottom="568" w:left="1440" w:header="708" w:footer="708" w:gutter="0"/>
       <w:cols w:space="708"/>
       <w:docGrid w:linePitch="360"/>
     </w:sectPr>
@@ -771,10 +1123,12 @@
   <w:style w:type="paragraph" w:default="1" w:styleId="Normal">
     <w:name w:val="Normal"/>
     <w:qFormat/>
+    <w:rsid w:val="00794292"/>
   </w:style>
   <w:style w:type="character" w:default="1" w:styleId="DefaultParagraphFont">
     <w:name w:val="Default Paragraph Font"/>
     <w:uiPriority w:val="1"/>
+    <w:semiHidden/>
     <w:unhideWhenUsed/>
   </w:style>
   <w:style w:type="table" w:default="1" w:styleId="TableNormal">

</xml_diff>